<commit_message>
got rid of unused subject file and edited documentation
</commit_message>
<xml_diff>
--- a/fNIRs/ZombieMiNIR Documentation.docx
+++ b/fNIRs/ZombieMiNIR Documentation.docx
@@ -29,8 +29,6 @@
         </w:rPr>
         <w:t>ZombieMiNI</w:t>
       </w:r>
-      <w:bookmarkStart w:id="0" w:name="_GoBack"/>
-      <w:bookmarkEnd w:id="0"/>
       <w:r>
         <w:rPr>
           <w:rFonts w:ascii="Arial" w:eastAsia="Times New Roman" w:hAnsi="Arial" w:cs="Arial"/>
@@ -403,7 +401,25 @@
           <w:sz w:val="23"/>
           <w:szCs w:val="23"/>
         </w:rPr>
-        <w:t>After loading a file dialog will appear.</w:t>
+        <w:t>After loading</w:t>
+      </w:r>
+      <w:r>
+        <w:rPr>
+          <w:rFonts w:ascii="Arial" w:eastAsia="Times New Roman" w:hAnsi="Arial" w:cs="Arial"/>
+          <w:color w:val="000000"/>
+          <w:sz w:val="23"/>
+          <w:szCs w:val="23"/>
+        </w:rPr>
+        <w:t>,</w:t>
+      </w:r>
+      <w:r>
+        <w:rPr>
+          <w:rFonts w:ascii="Arial" w:eastAsia="Times New Roman" w:hAnsi="Arial" w:cs="Arial"/>
+          <w:color w:val="000000"/>
+          <w:sz w:val="23"/>
+          <w:szCs w:val="23"/>
+        </w:rPr>
+        <w:t xml:space="preserve"> a file dialog will appear.</w:t>
       </w:r>
     </w:p>
     <w:p>
@@ -550,7 +566,34 @@
           <w:sz w:val="23"/>
           <w:szCs w:val="23"/>
         </w:rPr>
-        <w:t>Immediately enter name (do not click or arrow away).</w:t>
+        <w:t>Immediately enter name</w:t>
+      </w:r>
+      <w:r>
+        <w:rPr>
+          <w:rFonts w:ascii="Arial" w:eastAsia="Times New Roman" w:hAnsi="Arial" w:cs="Arial"/>
+          <w:color w:val="000000"/>
+          <w:sz w:val="23"/>
+          <w:szCs w:val="23"/>
+        </w:rPr>
+        <w:t>. (D</w:t>
+      </w:r>
+      <w:r>
+        <w:rPr>
+          <w:rFonts w:ascii="Arial" w:eastAsia="Times New Roman" w:hAnsi="Arial" w:cs="Arial"/>
+          <w:color w:val="000000"/>
+          <w:sz w:val="23"/>
+          <w:szCs w:val="23"/>
+        </w:rPr>
+        <w:t>o not click or arrow away</w:t>
+      </w:r>
+      <w:r>
+        <w:rPr>
+          <w:rFonts w:ascii="Arial" w:eastAsia="Times New Roman" w:hAnsi="Arial" w:cs="Arial"/>
+          <w:color w:val="000000"/>
+          <w:sz w:val="23"/>
+          <w:szCs w:val="23"/>
+        </w:rPr>
+        <w:t xml:space="preserve"> before doing this.)</w:t>
       </w:r>
     </w:p>
     <w:p>
@@ -854,7 +897,25 @@
           <w:sz w:val="23"/>
           <w:szCs w:val="23"/>
         </w:rPr>
-        <w:t xml:space="preserve"> files produced by Hitachi device, excel </w:t>
+        <w:t xml:space="preserve"> fil</w:t>
+      </w:r>
+      <w:r>
+        <w:rPr>
+          <w:rFonts w:ascii="Arial" w:eastAsia="Times New Roman" w:hAnsi="Arial" w:cs="Arial"/>
+          <w:color w:val="000000"/>
+          <w:sz w:val="23"/>
+          <w:szCs w:val="23"/>
+        </w:rPr>
+        <w:t>es produced by Hitachi device, in E</w:t>
+      </w:r>
+      <w:r>
+        <w:rPr>
+          <w:rFonts w:ascii="Arial" w:eastAsia="Times New Roman" w:hAnsi="Arial" w:cs="Arial"/>
+          <w:color w:val="000000"/>
+          <w:sz w:val="23"/>
+          <w:szCs w:val="23"/>
+        </w:rPr>
+        <w:t xml:space="preserve">xcel </w:t>
       </w:r>
       <w:proofErr w:type="spellStart"/>
       <w:r>
@@ -867,6 +928,15 @@
         <w:t>csv</w:t>
       </w:r>
       <w:proofErr w:type="spellEnd"/>
+      <w:r>
+        <w:rPr>
+          <w:rFonts w:ascii="Arial" w:eastAsia="Times New Roman" w:hAnsi="Arial" w:cs="Arial"/>
+          <w:color w:val="000000"/>
+          <w:sz w:val="23"/>
+          <w:szCs w:val="23"/>
+        </w:rPr>
+        <w:t xml:space="preserve"> format</w:t>
+      </w:r>
     </w:p>
     <w:p>
       <w:pPr>
@@ -1105,7 +1175,41 @@
           <w:sz w:val="23"/>
           <w:szCs w:val="23"/>
         </w:rPr>
-        <w:t>Ranges must be in order.</w:t>
+        <w:t>Start-stop r</w:t>
+      </w:r>
+      <w:r>
+        <w:rPr>
+          <w:rFonts w:ascii="Arial" w:eastAsia="Times New Roman" w:hAnsi="Arial" w:cs="Arial"/>
+          <w:color w:val="000000"/>
+          <w:sz w:val="23"/>
+          <w:szCs w:val="23"/>
+        </w:rPr>
+        <w:t>anges must be in order.</w:t>
+      </w:r>
+    </w:p>
+    <w:p>
+      <w:pPr>
+        <w:numPr>
+          <w:ilvl w:val="1"/>
+          <w:numId w:val="6"/>
+        </w:numPr>
+        <w:spacing w:after="0" w:line="240" w:lineRule="auto"/>
+        <w:textAlignment w:val="baseline"/>
+        <w:rPr>
+          <w:rFonts w:ascii="Arial" w:eastAsia="Times New Roman" w:hAnsi="Arial" w:cs="Arial"/>
+          <w:color w:val="000000"/>
+          <w:sz w:val="23"/>
+          <w:szCs w:val="23"/>
+        </w:rPr>
+      </w:pPr>
+      <w:r>
+        <w:rPr>
+          <w:rFonts w:ascii="Arial" w:eastAsia="Times New Roman" w:hAnsi="Arial" w:cs="Arial"/>
+          <w:color w:val="000000"/>
+          <w:sz w:val="23"/>
+          <w:szCs w:val="23"/>
+        </w:rPr>
+        <w:t>Ranges cannot overlap.</w:t>
       </w:r>
     </w:p>
     <w:p>
@@ -1239,7 +1343,6 @@
           <w:sz w:val="23"/>
           <w:szCs w:val="23"/>
         </w:rPr>
-        <w:lastRenderedPageBreak/>
         <w:t>Enter preliminary i</w:t>
       </w:r>
       <w:r>
@@ -1317,25 +1420,14 @@
           <w:szCs w:val="23"/>
         </w:rPr>
       </w:pPr>
-      <w:proofErr w:type="gramStart"/>
-      <w:r>
-        <w:rPr>
-          <w:rFonts w:ascii="Arial" w:eastAsia="Times New Roman" w:hAnsi="Arial" w:cs="Arial"/>
-          <w:color w:val="000000"/>
-          <w:sz w:val="23"/>
-          <w:szCs w:val="23"/>
-        </w:rPr>
-        <w:t>Click enter</w:t>
-      </w:r>
-      <w:proofErr w:type="gramEnd"/>
-      <w:r>
-        <w:rPr>
-          <w:rFonts w:ascii="Arial" w:eastAsia="Times New Roman" w:hAnsi="Arial" w:cs="Arial"/>
-          <w:color w:val="000000"/>
-          <w:sz w:val="23"/>
-          <w:szCs w:val="23"/>
-        </w:rPr>
-        <w:t xml:space="preserve"> for next step to appear.</w:t>
+      <w:r>
+        <w:rPr>
+          <w:rFonts w:ascii="Arial" w:eastAsia="Times New Roman" w:hAnsi="Arial" w:cs="Arial"/>
+          <w:color w:val="000000"/>
+          <w:sz w:val="23"/>
+          <w:szCs w:val="23"/>
+        </w:rPr>
+        <w:t>Click enter for next step to appear.</w:t>
       </w:r>
     </w:p>
     <w:p>
@@ -1360,7 +1452,45 @@
           <w:sz w:val="23"/>
           <w:szCs w:val="23"/>
         </w:rPr>
-        <w:t>Select preprocessing options. (Click cancel to return to first step)</w:t>
+        <w:t xml:space="preserve">Select preprocessing options. (Click </w:t>
+      </w:r>
+      <w:proofErr w:type="gramStart"/>
+      <w:r>
+        <w:rPr>
+          <w:rFonts w:ascii="Arial" w:eastAsia="Times New Roman" w:hAnsi="Arial" w:cs="Arial"/>
+          <w:color w:val="000000"/>
+          <w:sz w:val="23"/>
+          <w:szCs w:val="23"/>
+        </w:rPr>
+        <w:t>cancel</w:t>
+      </w:r>
+      <w:proofErr w:type="gramEnd"/>
+      <w:r>
+        <w:rPr>
+          <w:rFonts w:ascii="Arial" w:eastAsia="Times New Roman" w:hAnsi="Arial" w:cs="Arial"/>
+          <w:color w:val="000000"/>
+          <w:sz w:val="23"/>
+          <w:szCs w:val="23"/>
+        </w:rPr>
+        <w:t xml:space="preserve"> to return to first step</w:t>
+      </w:r>
+      <w:r>
+        <w:rPr>
+          <w:rFonts w:ascii="Arial" w:eastAsia="Times New Roman" w:hAnsi="Arial" w:cs="Arial"/>
+          <w:color w:val="000000"/>
+          <w:sz w:val="23"/>
+          <w:szCs w:val="23"/>
+        </w:rPr>
+        <w:t>.</w:t>
+      </w:r>
+      <w:r>
+        <w:rPr>
+          <w:rFonts w:ascii="Arial" w:eastAsia="Times New Roman" w:hAnsi="Arial" w:cs="Arial"/>
+          <w:color w:val="000000"/>
+          <w:sz w:val="23"/>
+          <w:szCs w:val="23"/>
+        </w:rPr>
+        <w:t>)</w:t>
       </w:r>
     </w:p>
     <w:p>
@@ -1410,7 +1540,34 @@
           <w:sz w:val="23"/>
           <w:szCs w:val="23"/>
         </w:rPr>
-        <w:t>Browse for conditions file. (see above for format)</w:t>
+        <w:t>Browse for conditions file. (S</w:t>
+      </w:r>
+      <w:r>
+        <w:rPr>
+          <w:rFonts w:ascii="Arial" w:eastAsia="Times New Roman" w:hAnsi="Arial" w:cs="Arial"/>
+          <w:color w:val="000000"/>
+          <w:sz w:val="23"/>
+          <w:szCs w:val="23"/>
+        </w:rPr>
+        <w:t>ee above for format</w:t>
+      </w:r>
+      <w:r>
+        <w:rPr>
+          <w:rFonts w:ascii="Arial" w:eastAsia="Times New Roman" w:hAnsi="Arial" w:cs="Arial"/>
+          <w:color w:val="000000"/>
+          <w:sz w:val="23"/>
+          <w:szCs w:val="23"/>
+        </w:rPr>
+        <w:t>.</w:t>
+      </w:r>
+      <w:r>
+        <w:rPr>
+          <w:rFonts w:ascii="Arial" w:eastAsia="Times New Roman" w:hAnsi="Arial" w:cs="Arial"/>
+          <w:color w:val="000000"/>
+          <w:sz w:val="23"/>
+          <w:szCs w:val="23"/>
+        </w:rPr>
+        <w:t>)</w:t>
       </w:r>
     </w:p>
     <w:p>
@@ -1715,7 +1872,25 @@
           <w:sz w:val="23"/>
           <w:szCs w:val="23"/>
         </w:rPr>
-        <w:t>Give the number of channels that the data file(s) contain. (default 52 for Hitachi)</w:t>
+        <w:t>Give the number of channels t</w:t>
+      </w:r>
+      <w:r>
+        <w:rPr>
+          <w:rFonts w:ascii="Arial" w:eastAsia="Times New Roman" w:hAnsi="Arial" w:cs="Arial"/>
+          <w:color w:val="000000"/>
+          <w:sz w:val="23"/>
+          <w:szCs w:val="23"/>
+        </w:rPr>
+        <w:t>hat the data file(s) contain. (D</w:t>
+      </w:r>
+      <w:r>
+        <w:rPr>
+          <w:rFonts w:ascii="Arial" w:eastAsia="Times New Roman" w:hAnsi="Arial" w:cs="Arial"/>
+          <w:color w:val="000000"/>
+          <w:sz w:val="23"/>
+          <w:szCs w:val="23"/>
+        </w:rPr>
+        <w:t>efault 52 for Hitachi)</w:t>
       </w:r>
     </w:p>
     <w:p>
@@ -1844,7 +2019,45 @@
           <w:sz w:val="23"/>
           <w:szCs w:val="23"/>
         </w:rPr>
-        <w:t>Enter file names. (Click cancel to return to first step)</w:t>
+        <w:t xml:space="preserve">Enter file names. (Click </w:t>
+      </w:r>
+      <w:proofErr w:type="gramStart"/>
+      <w:r>
+        <w:rPr>
+          <w:rFonts w:ascii="Arial" w:eastAsia="Times New Roman" w:hAnsi="Arial" w:cs="Arial"/>
+          <w:color w:val="000000"/>
+          <w:sz w:val="23"/>
+          <w:szCs w:val="23"/>
+        </w:rPr>
+        <w:t>cancel</w:t>
+      </w:r>
+      <w:proofErr w:type="gramEnd"/>
+      <w:r>
+        <w:rPr>
+          <w:rFonts w:ascii="Arial" w:eastAsia="Times New Roman" w:hAnsi="Arial" w:cs="Arial"/>
+          <w:color w:val="000000"/>
+          <w:sz w:val="23"/>
+          <w:szCs w:val="23"/>
+        </w:rPr>
+        <w:t xml:space="preserve"> to return to first step</w:t>
+      </w:r>
+      <w:r>
+        <w:rPr>
+          <w:rFonts w:ascii="Arial" w:eastAsia="Times New Roman" w:hAnsi="Arial" w:cs="Arial"/>
+          <w:color w:val="000000"/>
+          <w:sz w:val="23"/>
+          <w:szCs w:val="23"/>
+        </w:rPr>
+        <w:t>.</w:t>
+      </w:r>
+      <w:r>
+        <w:rPr>
+          <w:rFonts w:ascii="Arial" w:eastAsia="Times New Roman" w:hAnsi="Arial" w:cs="Arial"/>
+          <w:color w:val="000000"/>
+          <w:sz w:val="23"/>
+          <w:szCs w:val="23"/>
+        </w:rPr>
+        <w:t>)</w:t>
       </w:r>
     </w:p>
     <w:p>
@@ -1936,7 +2149,25 @@
           <w:sz w:val="23"/>
           <w:szCs w:val="23"/>
         </w:rPr>
-        <w:t>Browse for conditions file (see above for format).</w:t>
+        <w:t>Browse for conditions file. (S</w:t>
+      </w:r>
+      <w:r>
+        <w:rPr>
+          <w:rFonts w:ascii="Arial" w:eastAsia="Times New Roman" w:hAnsi="Arial" w:cs="Arial"/>
+          <w:color w:val="000000"/>
+          <w:sz w:val="23"/>
+          <w:szCs w:val="23"/>
+        </w:rPr>
+        <w:t>ee above for format</w:t>
+      </w:r>
+      <w:r>
+        <w:rPr>
+          <w:rFonts w:ascii="Arial" w:eastAsia="Times New Roman" w:hAnsi="Arial" w:cs="Arial"/>
+          <w:color w:val="000000"/>
+          <w:sz w:val="23"/>
+          <w:szCs w:val="23"/>
+        </w:rPr>
+        <w:t>.)</w:t>
       </w:r>
     </w:p>
     <w:p>
@@ -2023,7 +2254,6 @@
           <w:sz w:val="23"/>
           <w:szCs w:val="23"/>
         </w:rPr>
-        <w:lastRenderedPageBreak/>
         <w:drawing>
           <wp:inline distT="0" distB="0" distL="0" distR="0">
             <wp:extent cx="5172075" cy="2770754"/>
@@ -2401,7 +2631,16 @@
           <w:sz w:val="23"/>
           <w:szCs w:val="23"/>
         </w:rPr>
-        <w:t>Browse for conditions file (see above for format).</w:t>
+        <w:t>Browse for conditions file</w:t>
+      </w:r>
+      <w:r>
+        <w:rPr>
+          <w:rFonts w:ascii="Arial" w:eastAsia="Times New Roman" w:hAnsi="Arial" w:cs="Arial"/>
+          <w:color w:val="000000"/>
+          <w:sz w:val="23"/>
+          <w:szCs w:val="23"/>
+        </w:rPr>
+        <w:t>. (See above for format.)</w:t>
       </w:r>
     </w:p>
     <w:p>
@@ -2887,7 +3126,16 @@
           <w:sz w:val="23"/>
           <w:szCs w:val="23"/>
         </w:rPr>
-        <w:t>Immediately enter name (do not click or arrow away).</w:t>
+        <w:t>Immediately enter name</w:t>
+      </w:r>
+      <w:r>
+        <w:rPr>
+          <w:rFonts w:ascii="Arial" w:eastAsia="Times New Roman" w:hAnsi="Arial" w:cs="Arial"/>
+          <w:color w:val="000000"/>
+          <w:sz w:val="23"/>
+          <w:szCs w:val="23"/>
+        </w:rPr>
+        <w:t>. (Do not click or arrow away before doing this.)</w:t>
       </w:r>
     </w:p>
     <w:p>
@@ -2962,7 +3210,6 @@
           <w:sz w:val="23"/>
           <w:szCs w:val="23"/>
         </w:rPr>
-        <w:lastRenderedPageBreak/>
         <w:t>Click ‘OK’.</w:t>
       </w:r>
     </w:p>
@@ -3114,7 +3361,16 @@
           <w:sz w:val="23"/>
           <w:szCs w:val="23"/>
         </w:rPr>
-        <w:t>Load Groups and conditions.</w:t>
+        <w:t>Load g</w:t>
+      </w:r>
+      <w:r>
+        <w:rPr>
+          <w:rFonts w:ascii="Arial" w:eastAsia="Times New Roman" w:hAnsi="Arial" w:cs="Arial"/>
+          <w:color w:val="000000"/>
+          <w:sz w:val="23"/>
+          <w:szCs w:val="23"/>
+        </w:rPr>
+        <w:t>roups and conditions.</w:t>
       </w:r>
     </w:p>
     <w:p>
@@ -3181,18 +3437,164 @@
         <w:rPr>
           <w:rFonts w:ascii="Arial" w:eastAsia="Times New Roman" w:hAnsi="Arial" w:cs="Arial"/>
           <w:color w:val="000000"/>
-          <w:sz w:val="23"/>
-          <w:szCs w:val="23"/>
-        </w:rPr>
-      </w:pPr>
-      <w:r>
-        <w:rPr>
-          <w:rFonts w:ascii="Arial" w:eastAsia="Times New Roman" w:hAnsi="Arial" w:cs="Arial"/>
-          <w:color w:val="000000"/>
-          <w:sz w:val="23"/>
-          <w:szCs w:val="23"/>
-        </w:rPr>
-        <w:t>Grouping name followed by the channel numbers in the group</w:t>
+        </w:rPr>
+      </w:pPr>
+      <w:proofErr w:type="spellStart"/>
+      <w:r>
+        <w:rPr>
+          <w:rFonts w:ascii="Arial" w:hAnsi="Arial" w:cs="Arial"/>
+        </w:rPr>
+        <w:t>groupOne</w:t>
+      </w:r>
+      <w:proofErr w:type="spellEnd"/>
+      <w:r>
+        <w:rPr>
+          <w:rFonts w:ascii="Arial" w:hAnsi="Arial" w:cs="Arial"/>
+        </w:rPr>
+        <w:tab/>
+      </w:r>
+      <w:r>
+        <w:rPr>
+          <w:rFonts w:ascii="Arial" w:hAnsi="Arial" w:cs="Arial"/>
+        </w:rPr>
+        <w:tab/>
+      </w:r>
+      <w:r>
+        <w:rPr>
+          <w:rFonts w:ascii="Arial" w:hAnsi="Arial" w:cs="Arial"/>
+        </w:rPr>
+        <w:t>1 2 3 4</w:t>
+      </w:r>
+    </w:p>
+    <w:p>
+      <w:pPr>
+        <w:autoSpaceDE w:val="0"/>
+        <w:autoSpaceDN w:val="0"/>
+        <w:adjustRightInd w:val="0"/>
+        <w:spacing w:after="0" w:line="240" w:lineRule="auto"/>
+        <w:ind w:left="360" w:firstLine="720"/>
+        <w:rPr>
+          <w:rFonts w:ascii="Arial" w:hAnsi="Arial" w:cs="Arial"/>
+        </w:rPr>
+      </w:pPr>
+      <w:proofErr w:type="spellStart"/>
+      <w:proofErr w:type="gramStart"/>
+      <w:r>
+        <w:rPr>
+          <w:rFonts w:ascii="Arial" w:hAnsi="Arial" w:cs="Arial"/>
+        </w:rPr>
+        <w:t>secondGroup</w:t>
+      </w:r>
+      <w:proofErr w:type="spellEnd"/>
+      <w:proofErr w:type="gramEnd"/>
+      <w:r>
+        <w:rPr>
+          <w:rFonts w:ascii="Arial" w:hAnsi="Arial" w:cs="Arial"/>
+        </w:rPr>
+        <w:tab/>
+        <w:t>5 6 7 8</w:t>
+      </w:r>
+    </w:p>
+    <w:p>
+      <w:pPr>
+        <w:autoSpaceDE w:val="0"/>
+        <w:autoSpaceDN w:val="0"/>
+        <w:adjustRightInd w:val="0"/>
+        <w:spacing w:after="0" w:line="240" w:lineRule="auto"/>
+        <w:ind w:left="360" w:firstLine="720"/>
+        <w:rPr>
+          <w:rFonts w:ascii="Arial" w:hAnsi="Arial" w:cs="Arial"/>
+        </w:rPr>
+      </w:pPr>
+      <w:proofErr w:type="spellStart"/>
+      <w:proofErr w:type="gramStart"/>
+      <w:r>
+        <w:rPr>
+          <w:rFonts w:ascii="Arial" w:hAnsi="Arial" w:cs="Arial"/>
+        </w:rPr>
+        <w:t>groupThree</w:t>
+      </w:r>
+      <w:proofErr w:type="spellEnd"/>
+      <w:proofErr w:type="gramEnd"/>
+      <w:r>
+        <w:rPr>
+          <w:rFonts w:ascii="Arial" w:hAnsi="Arial" w:cs="Arial"/>
+        </w:rPr>
+        <w:tab/>
+        <w:t>1 2 3 4 5 6 7 8</w:t>
+      </w:r>
+    </w:p>
+    <w:p>
+      <w:pPr>
+        <w:autoSpaceDE w:val="0"/>
+        <w:autoSpaceDN w:val="0"/>
+        <w:adjustRightInd w:val="0"/>
+        <w:spacing w:after="0" w:line="240" w:lineRule="auto"/>
+        <w:ind w:left="360" w:firstLine="720"/>
+        <w:rPr>
+          <w:rFonts w:ascii="Arial" w:hAnsi="Arial" w:cs="Arial"/>
+        </w:rPr>
+      </w:pPr>
+      <w:r>
+        <w:rPr>
+          <w:rFonts w:ascii="Arial" w:hAnsi="Arial" w:cs="Arial"/>
+        </w:rPr>
+        <w:t>group4</w:t>
+      </w:r>
+      <w:r>
+        <w:rPr>
+          <w:rFonts w:ascii="Arial" w:hAnsi="Arial" w:cs="Arial"/>
+        </w:rPr>
+        <w:tab/>
+      </w:r>
+      <w:r>
+        <w:rPr>
+          <w:rFonts w:ascii="Arial" w:hAnsi="Arial" w:cs="Arial"/>
+        </w:rPr>
+        <w:tab/>
+        <w:t>1</w:t>
+      </w:r>
+    </w:p>
+    <w:p>
+      <w:pPr>
+        <w:pStyle w:val="ListParagraph"/>
+        <w:spacing w:after="0" w:line="240" w:lineRule="auto"/>
+        <w:ind w:left="1080"/>
+        <w:textAlignment w:val="baseline"/>
+        <w:rPr>
+          <w:rFonts w:ascii="Arial" w:eastAsia="Times New Roman" w:hAnsi="Arial" w:cs="Arial"/>
+          <w:color w:val="000000"/>
+        </w:rPr>
+      </w:pPr>
+      <w:r>
+        <w:rPr>
+          <w:rFonts w:ascii="Arial" w:hAnsi="Arial" w:cs="Arial"/>
+        </w:rPr>
+        <w:t>g5</w:t>
+      </w:r>
+      <w:r>
+        <w:rPr>
+          <w:rFonts w:ascii="Arial" w:hAnsi="Arial" w:cs="Arial"/>
+        </w:rPr>
+        <w:tab/>
+      </w:r>
+      <w:r>
+        <w:rPr>
+          <w:rFonts w:ascii="Arial" w:hAnsi="Arial" w:cs="Arial"/>
+        </w:rPr>
+        <w:tab/>
+      </w:r>
+      <w:r>
+        <w:rPr>
+          <w:rFonts w:ascii="Arial" w:hAnsi="Arial" w:cs="Arial"/>
+        </w:rPr>
+        <w:tab/>
+      </w:r>
+      <w:r>
+        <w:rPr>
+          <w:rFonts w:ascii="Arial" w:hAnsi="Arial" w:cs="Arial"/>
+        </w:rPr>
+        <w:t>1 2</w:t>
       </w:r>
     </w:p>
     <w:p>
@@ -3218,16 +3620,7 @@
           <w:sz w:val="23"/>
           <w:szCs w:val="23"/>
         </w:rPr>
-        <w:t xml:space="preserve">Channels start </w:t>
-      </w:r>
-      <w:r>
-        <w:rPr>
-          <w:rFonts w:ascii="Arial" w:eastAsia="Times New Roman" w:hAnsi="Arial" w:cs="Arial"/>
-          <w:color w:val="000000"/>
-          <w:sz w:val="23"/>
-          <w:szCs w:val="23"/>
-        </w:rPr>
-        <w:t>from 1</w:t>
+        <w:t>Grouping name followed by the channel numbers in the group</w:t>
       </w:r>
     </w:p>
     <w:p>
@@ -3253,16 +3646,16 @@
           <w:sz w:val="23"/>
           <w:szCs w:val="23"/>
         </w:rPr>
-        <w:t xml:space="preserve">All separated </w:t>
-      </w:r>
-      <w:r>
-        <w:rPr>
-          <w:rFonts w:ascii="Arial" w:eastAsia="Times New Roman" w:hAnsi="Arial" w:cs="Arial"/>
-          <w:color w:val="000000"/>
-          <w:sz w:val="23"/>
-          <w:szCs w:val="23"/>
-        </w:rPr>
-        <w:t>by spaces or tabs.</w:t>
+        <w:t xml:space="preserve">Channels start </w:t>
+      </w:r>
+      <w:r>
+        <w:rPr>
+          <w:rFonts w:ascii="Arial" w:eastAsia="Times New Roman" w:hAnsi="Arial" w:cs="Arial"/>
+          <w:color w:val="000000"/>
+          <w:sz w:val="23"/>
+          <w:szCs w:val="23"/>
+        </w:rPr>
+        <w:t>from 1</w:t>
       </w:r>
     </w:p>
     <w:p>
@@ -3288,6 +3681,41 @@
           <w:sz w:val="23"/>
           <w:szCs w:val="23"/>
         </w:rPr>
+        <w:t xml:space="preserve">All separated </w:t>
+      </w:r>
+      <w:r>
+        <w:rPr>
+          <w:rFonts w:ascii="Arial" w:eastAsia="Times New Roman" w:hAnsi="Arial" w:cs="Arial"/>
+          <w:color w:val="000000"/>
+          <w:sz w:val="23"/>
+          <w:szCs w:val="23"/>
+        </w:rPr>
+        <w:t>by spaces or tabs.</w:t>
+      </w:r>
+    </w:p>
+    <w:p>
+      <w:pPr>
+        <w:pStyle w:val="ListParagraph"/>
+        <w:numPr>
+          <w:ilvl w:val="2"/>
+          <w:numId w:val="46"/>
+        </w:numPr>
+        <w:spacing w:after="0" w:line="240" w:lineRule="auto"/>
+        <w:textAlignment w:val="baseline"/>
+        <w:rPr>
+          <w:rFonts w:ascii="Arial" w:eastAsia="Times New Roman" w:hAnsi="Arial" w:cs="Arial"/>
+          <w:color w:val="000000"/>
+          <w:sz w:val="23"/>
+          <w:szCs w:val="23"/>
+        </w:rPr>
+      </w:pPr>
+      <w:r>
+        <w:rPr>
+          <w:rFonts w:ascii="Arial" w:eastAsia="Times New Roman" w:hAnsi="Arial" w:cs="Arial"/>
+          <w:color w:val="000000"/>
+          <w:sz w:val="23"/>
+          <w:szCs w:val="23"/>
+        </w:rPr>
         <w:t>Separate groups on different lines.</w:t>
       </w:r>
     </w:p>
@@ -3544,7 +3972,25 @@
           <w:sz w:val="23"/>
           <w:szCs w:val="23"/>
         </w:rPr>
-        <w:t>Enter the number of values the data sets that will be analyzed should have in the “Chunks” box.</w:t>
+        <w:t xml:space="preserve">Enter the number of values the data sets that will </w:t>
+      </w:r>
+      <w:r>
+        <w:rPr>
+          <w:rFonts w:ascii="Arial" w:eastAsia="Times New Roman" w:hAnsi="Arial" w:cs="Arial"/>
+          <w:color w:val="000000"/>
+          <w:sz w:val="23"/>
+          <w:szCs w:val="23"/>
+        </w:rPr>
+        <w:t>be analyzed should have in the ‘Chunks’</w:t>
+      </w:r>
+      <w:r>
+        <w:rPr>
+          <w:rFonts w:ascii="Arial" w:eastAsia="Times New Roman" w:hAnsi="Arial" w:cs="Arial"/>
+          <w:color w:val="000000"/>
+          <w:sz w:val="23"/>
+          <w:szCs w:val="23"/>
+        </w:rPr>
+        <w:t xml:space="preserve"> box.</w:t>
       </w:r>
     </w:p>
     <w:p>
@@ -3623,16 +4069,7 @@
           <w:sz w:val="23"/>
           <w:szCs w:val="23"/>
         </w:rPr>
-        <w:t xml:space="preserve">(Note </w:t>
-      </w:r>
-      <w:r>
-        <w:rPr>
-          <w:rFonts w:ascii="Arial" w:hAnsi="Arial" w:cs="Arial"/>
-          <w:color w:val="000000"/>
-          <w:sz w:val="23"/>
-          <w:szCs w:val="23"/>
-        </w:rPr>
-        <w:t>that these are not significant digits, and the output values will not be accurate after an unknown number of decimal places.)</w:t>
+        <w:t>(Note that these are not significant digits, and the output values will not be accurate after an unknown number of decimal places.)</w:t>
       </w:r>
     </w:p>
     <w:p>
@@ -3684,7 +4121,25 @@
           <w:sz w:val="23"/>
           <w:szCs w:val="23"/>
         </w:rPr>
-        <w:t xml:space="preserve">This will be a subdirectory of the workspace's "stats" folder and will contain </w:t>
+        <w:t>This will be a s</w:t>
+      </w:r>
+      <w:r>
+        <w:rPr>
+          <w:rFonts w:ascii="Arial" w:eastAsia="Times New Roman" w:hAnsi="Arial" w:cs="Arial"/>
+          <w:color w:val="000000"/>
+          <w:sz w:val="23"/>
+          <w:szCs w:val="23"/>
+        </w:rPr>
+        <w:t>ubdirectory of the workspace's ‘stats’</w:t>
+      </w:r>
+      <w:r>
+        <w:rPr>
+          <w:rFonts w:ascii="Arial" w:eastAsia="Times New Roman" w:hAnsi="Arial" w:cs="Arial"/>
+          <w:color w:val="000000"/>
+          <w:sz w:val="23"/>
+          <w:szCs w:val="23"/>
+        </w:rPr>
+        <w:t xml:space="preserve"> folder and will contain </w:t>
       </w:r>
       <w:proofErr w:type="spellStart"/>
       <w:r>
@@ -3759,7 +4214,16 @@
           <w:sz w:val="23"/>
           <w:szCs w:val="23"/>
         </w:rPr>
-        <w:t>Click "Compute P-values" to write the .</w:t>
+        <w:t>Click ‘Compute P-values’</w:t>
+      </w:r>
+      <w:r>
+        <w:rPr>
+          <w:rFonts w:ascii="Arial" w:eastAsia="Times New Roman" w:hAnsi="Arial" w:cs="Arial"/>
+          <w:color w:val="000000"/>
+          <w:sz w:val="23"/>
+          <w:szCs w:val="23"/>
+        </w:rPr>
+        <w:t xml:space="preserve"> to write the .</w:t>
       </w:r>
       <w:proofErr w:type="spellStart"/>
       <w:r>
@@ -3866,7 +4330,6 @@
           <w:sz w:val="23"/>
           <w:szCs w:val="23"/>
         </w:rPr>
-        <w:lastRenderedPageBreak/>
         <w:drawing>
           <wp:inline distT="0" distB="0" distL="0" distR="0">
             <wp:extent cx="5086350" cy="2917043"/>
@@ -4043,29 +4506,25 @@
           <w:sz w:val="23"/>
           <w:szCs w:val="23"/>
         </w:rPr>
-        <w:t xml:space="preserve">Fill in the ‘Subject Name’ text box with the name of a subject by either clicking on </w:t>
-      </w:r>
-      <w:proofErr w:type="spellStart"/>
-      <w:proofErr w:type="gramStart"/>
-      <w:r>
-        <w:rPr>
-          <w:rFonts w:ascii="Arial" w:eastAsia="Times New Roman" w:hAnsi="Arial" w:cs="Arial"/>
-          <w:color w:val="000000"/>
-          <w:sz w:val="23"/>
-          <w:szCs w:val="23"/>
-        </w:rPr>
-        <w:t>it’s</w:t>
-      </w:r>
-      <w:proofErr w:type="spellEnd"/>
-      <w:proofErr w:type="gramEnd"/>
-      <w:r>
-        <w:rPr>
-          <w:rFonts w:ascii="Arial" w:eastAsia="Times New Roman" w:hAnsi="Arial" w:cs="Arial"/>
-          <w:color w:val="000000"/>
-          <w:sz w:val="23"/>
-          <w:szCs w:val="23"/>
-        </w:rPr>
-        <w:t xml:space="preserve"> name in the list or typing it in.</w:t>
+        <w:t>Fill in the ‘Subject Name’ text box with the name of a s</w:t>
+      </w:r>
+      <w:r>
+        <w:rPr>
+          <w:rFonts w:ascii="Arial" w:eastAsia="Times New Roman" w:hAnsi="Arial" w:cs="Arial"/>
+          <w:color w:val="000000"/>
+          <w:sz w:val="23"/>
+          <w:szCs w:val="23"/>
+        </w:rPr>
+        <w:t>ubject by either clicking on it</w:t>
+      </w:r>
+      <w:r>
+        <w:rPr>
+          <w:rFonts w:ascii="Arial" w:eastAsia="Times New Roman" w:hAnsi="Arial" w:cs="Arial"/>
+          <w:color w:val="000000"/>
+          <w:sz w:val="23"/>
+          <w:szCs w:val="23"/>
+        </w:rPr>
+        <w:t>s name in the list or typing it in.</w:t>
       </w:r>
     </w:p>
     <w:p>
@@ -4233,9 +4692,18 @@
           <w:sz w:val="23"/>
           <w:szCs w:val="23"/>
         </w:rPr>
-        <w:t>RapidMiner.</w:t>
+        <w:t>RapidMiner</w:t>
       </w:r>
       <w:proofErr w:type="spellEnd"/>
+      <w:r>
+        <w:rPr>
+          <w:rFonts w:ascii="Arial" w:eastAsia="Times New Roman" w:hAnsi="Arial" w:cs="Arial"/>
+          <w:color w:val="000000"/>
+          <w:sz w:val="23"/>
+          <w:szCs w:val="23"/>
+        </w:rPr>
+        <w:t>.</w:t>
+      </w:r>
     </w:p>
     <w:p>
       <w:pPr>
@@ -4312,7 +4780,25 @@
           <w:sz w:val="23"/>
           <w:szCs w:val="23"/>
         </w:rPr>
-        <w:t>Select a Data Representation</w:t>
+        <w:t>Select a data r</w:t>
+      </w:r>
+      <w:r>
+        <w:rPr>
+          <w:rFonts w:ascii="Arial" w:eastAsia="Times New Roman" w:hAnsi="Arial" w:cs="Arial"/>
+          <w:color w:val="000000"/>
+          <w:sz w:val="23"/>
+          <w:szCs w:val="23"/>
+        </w:rPr>
+        <w:t>epresentation</w:t>
+      </w:r>
+      <w:r>
+        <w:rPr>
+          <w:rFonts w:ascii="Arial" w:eastAsia="Times New Roman" w:hAnsi="Arial" w:cs="Arial"/>
+          <w:color w:val="000000"/>
+          <w:sz w:val="23"/>
+          <w:szCs w:val="23"/>
+        </w:rPr>
+        <w:t>.</w:t>
       </w:r>
     </w:p>
     <w:p>
@@ -4719,7 +5205,6 @@
           <w:sz w:val="23"/>
           <w:szCs w:val="23"/>
         </w:rPr>
-        <w:lastRenderedPageBreak/>
         <w:t>Replace  </w:t>
       </w:r>
     </w:p>

</xml_diff>